<commit_message>
correctly handle "000T" for course
</commit_message>
<xml_diff>
--- a/org.mwc.cmap.combined.feature/root_installs/sample_data/other_formats/ASW Data Format.docx
+++ b/org.mwc.cmap.combined.feature/root_installs/sample_data/other_formats/ASW Data Format.docx
@@ -39,65 +39,71 @@
       <w:r>
         <w:t>7</w:t>
       </w:r>
+    </w:p>
+    <w:p>
+      <w:r>
+        <w:t>TMPOS/261200ZAPR/IN/00.0</w:t>
+      </w:r>
+      <w:r>
+        <w:t>1</w:t>
+      </w:r>
+      <w:r>
+        <w:t>.0N-0</w:t>
+      </w:r>
+      <w:r>
+        <w:t>00</w:t>
+      </w:r>
+      <w:r>
+        <w:t>.</w:t>
+      </w:r>
+      <w:r>
+        <w:t>21</w:t>
+      </w:r>
+      <w:r>
+        <w:t>.0W/057T/04KTS/0</w:t>
+      </w:r>
+      <w:r>
+        <w:t>1</w:t>
+      </w:r>
+      <w:r>
+        <w:t>.0M//</w:t>
+      </w:r>
+    </w:p>
+    <w:p>
+      <w:r>
+        <w:t>TMPOS/261202</w:t>
+      </w:r>
+      <w:r>
+        <w:t>ZAPR/IN/00.0</w:t>
+      </w:r>
+      <w:r>
+        <w:t>2</w:t>
+      </w:r>
+      <w:r>
+        <w:t>.0N-</w:t>
+      </w:r>
+      <w:r>
+        <w:t>0</w:t>
+      </w:r>
+      <w:r>
+        <w:t>00</w:t>
+      </w:r>
+      <w:r>
+        <w:t>.</w:t>
+      </w:r>
+      <w:r>
+        <w:t>22</w:t>
+      </w:r>
+      <w:r>
+        <w:t>.0W/0</w:t>
+      </w:r>
+      <w:r>
+        <w:t>00</w:t>
+      </w:r>
       <w:bookmarkStart w:id="0" w:name="_GoBack"/>
       <w:bookmarkEnd w:id="0"/>
-    </w:p>
-    <w:p>
-      <w:r>
-        <w:t>TMPOS/261200ZAPR/IN/00.0</w:t>
-      </w:r>
-      <w:r>
-        <w:t>1</w:t>
-      </w:r>
-      <w:r>
-        <w:t>.0N-0</w:t>
-      </w:r>
-      <w:r>
-        <w:t>00</w:t>
-      </w:r>
-      <w:r>
-        <w:t>.</w:t>
-      </w:r>
-      <w:r>
-        <w:t>21</w:t>
-      </w:r>
-      <w:r>
-        <w:t>.0W/057T/04KTS/0</w:t>
-      </w:r>
-      <w:r>
-        <w:t>1</w:t>
-      </w:r>
-      <w:r>
-        <w:t>.0M//</w:t>
-      </w:r>
-    </w:p>
-    <w:p>
-      <w:r>
-        <w:t>TMPOS/261202</w:t>
-      </w:r>
-      <w:r>
-        <w:t>ZAPR/IN/00.0</w:t>
-      </w:r>
-      <w:r>
-        <w:t>2</w:t>
-      </w:r>
-      <w:r>
-        <w:t>.0N-</w:t>
-      </w:r>
-      <w:r>
-        <w:t>0</w:t>
-      </w:r>
-      <w:r>
-        <w:t>00</w:t>
-      </w:r>
-      <w:r>
-        <w:t>.</w:t>
-      </w:r>
-      <w:r>
-        <w:t>22</w:t>
-      </w:r>
-      <w:r>
-        <w:t>.0W/057T/04KTS/0</w:t>
+      <w:r>
+        <w:t>T/04KTS/0</w:t>
       </w:r>
       <w:r>
         <w:t>2</w:t>

</xml_diff>